<commit_message>
Lab10 & 11 modified
</commit_message>
<xml_diff>
--- a/Lab_10/ACSSE_LAB10_Report.docx
+++ b/Lab_10/ACSSE_LAB10_Report.docx
@@ -2169,13 +2169,7 @@
           <w:rPr>
             <w:rFonts w:ascii="Cambria Math" w:eastAsia="標楷體" w:hAnsi="Cambria Math" w:cs="Calibri"/>
           </w:rPr>
-          <m:t>α</m:t>
-        </m:r>
-        <m:r>
-          <w:rPr>
-            <w:rFonts w:ascii="Cambria Math" w:eastAsia="標楷體" w:hAnsi="Cambria Math" w:cs="Calibri"/>
-          </w:rPr>
-          <m:t>=</m:t>
+          <m:t>α=</m:t>
         </m:r>
         <m:f>
           <m:fPr>
@@ -2231,13 +2225,7 @@
               <w:rPr>
                 <w:rFonts w:ascii="Cambria Math" w:eastAsia="標楷體" w:hAnsi="Cambria Math" w:cs="Calibri"/>
               </w:rPr>
-              <m:t>j</m:t>
-            </m:r>
-            <m:r>
-              <w:rPr>
-                <w:rFonts w:ascii="Cambria Math" w:eastAsia="標楷體" w:hAnsi="Cambria Math" w:cs="Calibri"/>
-              </w:rPr>
-              <m:t>∅</m:t>
+              <m:t>j∅</m:t>
             </m:r>
           </m:sup>
         </m:sSup>
@@ -2265,13 +2253,7 @@
           <w:rPr>
             <w:rFonts w:ascii="Cambria Math" w:eastAsia="標楷體" w:hAnsi="Cambria Math" w:cs="Calibri"/>
           </w:rPr>
-          <m:t>β</m:t>
-        </m:r>
-        <m:r>
-          <w:rPr>
-            <w:rFonts w:ascii="Cambria Math" w:eastAsia="標楷體" w:hAnsi="Cambria Math" w:cs="Calibri"/>
-          </w:rPr>
-          <m:t xml:space="preserve">= </m:t>
+          <m:t xml:space="preserve">β= </m:t>
         </m:r>
         <m:f>
           <m:fPr>
@@ -2303,19 +2285,7 @@
           <w:rPr>
             <w:rFonts w:ascii="Cambria Math" w:eastAsia="標楷體" w:hAnsi="Cambria Math" w:cs="Calibri"/>
           </w:rPr>
-          <m:t>(1</m:t>
-        </m:r>
-        <m:r>
-          <w:rPr>
-            <w:rFonts w:ascii="Cambria Math" w:eastAsia="標楷體" w:hAnsi="Cambria Math" w:cs="Calibri"/>
-          </w:rPr>
-          <m:t>-</m:t>
-        </m:r>
-        <m:r>
-          <w:rPr>
-            <w:rFonts w:ascii="Cambria Math" w:eastAsia="標楷體" w:hAnsi="Cambria Math" w:cs="Calibri"/>
-          </w:rPr>
-          <m:t>g</m:t>
+          <m:t>(1-g</m:t>
         </m:r>
         <m:sSup>
           <m:sSupPr>
@@ -2727,13 +2697,7 @@
             <w:rPr>
               <w:rFonts w:ascii="Cambria Math" w:eastAsia="標楷體" w:hAnsi="Cambria Math" w:cs="Calibri"/>
             </w:rPr>
-            <m:t>+</m:t>
-          </m:r>
-          <m:r>
-            <w:rPr>
-              <w:rFonts w:ascii="Cambria Math" w:eastAsia="標楷體" w:hAnsi="Cambria Math" w:cs="Calibri"/>
-            </w:rPr>
-            <m:t xml:space="preserve"> </m:t>
+            <m:t xml:space="preserve">+ </m:t>
           </m:r>
           <m:sSub>
             <m:sSubPr>
@@ -5346,7 +5310,7 @@
       <w:pPr>
         <w:ind w:left="1440"/>
         <w:rPr>
-          <w:rFonts w:ascii="標楷體" w:eastAsia="標楷體" w:hAnsi="標楷體" w:hint="eastAsia"/>
+          <w:rFonts w:ascii="標楷體" w:eastAsia="標楷體" w:hAnsi="標楷體"/>
         </w:rPr>
       </w:pPr>
       <w:r>
@@ -5391,7 +5355,7 @@
         <w:pStyle w:val="a7"/>
         <w:ind w:leftChars="0" w:left="1920"/>
         <w:rPr>
-          <w:rFonts w:ascii="Calibri" w:eastAsia="標楷體" w:hAnsi="Calibri" w:cs="Calibri" w:hint="eastAsia"/>
+          <w:rFonts w:ascii="Calibri" w:eastAsia="標楷體" w:hAnsi="Calibri" w:cs="Calibri"/>
         </w:rPr>
       </w:pPr>
       <m:oMathPara>
@@ -6136,13 +6100,7 @@
                     <w:rPr>
                       <w:rFonts w:ascii="Cambria Math" w:eastAsia="標楷體" w:hAnsi="Cambria Math" w:cs="Calibri"/>
                     </w:rPr>
-                    <m:t>wt+</m:t>
-                  </m:r>
-                  <m:r>
-                    <w:rPr>
-                      <w:rFonts w:ascii="Cambria Math" w:eastAsia="標楷體" w:hAnsi="Cambria Math" w:cs="Calibri"/>
-                    </w:rPr>
-                    <m:t>0</m:t>
+                    <m:t>wt+0</m:t>
                   </m:r>
                 </m:e>
               </m:d>
@@ -6347,7 +6305,7 @@
       <w:pPr>
         <w:ind w:left="1920"/>
         <w:rPr>
-          <w:rFonts w:ascii="標楷體" w:eastAsia="標楷體" w:hAnsi="標楷體" w:hint="eastAsia"/>
+          <w:rFonts w:ascii="標楷體" w:eastAsia="標楷體" w:hAnsi="標楷體"/>
         </w:rPr>
       </w:pPr>
       <w:r>
@@ -6389,13 +6347,7 @@
         <w:rPr>
           <w:rFonts w:ascii="Calibri" w:eastAsia="標楷體" w:hAnsi="Calibri" w:cs="Calibri"/>
         </w:rPr>
-        <w:t>Ф</w:t>
-      </w:r>
-      <w:r>
-        <w:rPr>
-          <w:rFonts w:ascii="Calibri" w:eastAsia="標楷體" w:hAnsi="Calibri" w:cs="Calibri"/>
-        </w:rPr>
-        <w:t xml:space="preserve"> = pi</w:t>
+        <w:t>Ф = pi</w:t>
       </w:r>
       <w:r>
         <w:rPr>
@@ -6513,7 +6465,7 @@
       <w:pPr>
         <w:ind w:left="1920"/>
         <w:rPr>
-          <w:rFonts w:ascii="標楷體" w:eastAsia="標楷體" w:hAnsi="標楷體" w:hint="eastAsia"/>
+          <w:rFonts w:ascii="標楷體" w:eastAsia="標楷體" w:hAnsi="標楷體"/>
         </w:rPr>
       </w:pPr>
       <m:oMathPara>
@@ -6656,19 +6608,7 @@
             <w:rPr>
               <w:rFonts w:ascii="Cambria Math" w:eastAsia="標楷體" w:hAnsi="Cambria Math" w:cs="Calibri"/>
             </w:rPr>
-            <m:t>*1</m:t>
-          </m:r>
-          <m:r>
-            <w:rPr>
-              <w:rFonts w:ascii="Cambria Math" w:eastAsia="標楷體" w:hAnsi="Cambria Math" w:cs="Calibri"/>
-            </w:rPr>
-            <m:t>.5</m:t>
-          </m:r>
-          <m:r>
-            <w:rPr>
-              <w:rFonts w:ascii="Cambria Math" w:eastAsia="標楷體" w:hAnsi="Cambria Math" w:cs="Calibri"/>
-            </w:rPr>
-            <m:t>*</m:t>
+            <m:t>*1.5*</m:t>
           </m:r>
           <m:func>
             <m:funcPr>
@@ -6741,7 +6681,7 @@
       <w:pPr>
         <w:ind w:left="1920"/>
         <w:rPr>
-          <w:rFonts w:ascii="標楷體" w:eastAsia="標楷體" w:hAnsi="標楷體" w:hint="eastAsia"/>
+          <w:rFonts w:ascii="標楷體" w:eastAsia="標楷體" w:hAnsi="標楷體"/>
         </w:rPr>
       </w:pPr>
       <w:r>
@@ -6819,7 +6759,7 @@
       <w:pPr>
         <w:ind w:left="1920"/>
         <w:rPr>
-          <w:rFonts w:ascii="標楷體" w:eastAsia="標楷體" w:hAnsi="標楷體" w:hint="eastAsia"/>
+          <w:rFonts w:ascii="標楷體" w:eastAsia="標楷體" w:hAnsi="標楷體"/>
         </w:rPr>
       </w:pPr>
       <w:r>
@@ -6848,7 +6788,7 @@
           <w:numId w:val="2"/>
         </w:numPr>
         <w:rPr>
-          <w:rFonts w:ascii="標楷體" w:eastAsia="標楷體" w:hAnsi="標楷體" w:hint="eastAsia"/>
+          <w:rFonts w:ascii="標楷體" w:eastAsia="標楷體" w:hAnsi="標楷體"/>
         </w:rPr>
       </w:pPr>
       <w:r>
@@ -6961,7 +6901,7 @@
       <w:pPr>
         <w:ind w:left="1920"/>
         <w:rPr>
-          <w:rFonts w:ascii="標楷體" w:eastAsia="標楷體" w:hAnsi="標楷體" w:hint="eastAsia"/>
+          <w:rFonts w:ascii="標楷體" w:eastAsia="標楷體" w:hAnsi="標楷體"/>
         </w:rPr>
       </w:pPr>
       <m:oMathPara>
@@ -7399,7 +7339,7 @@
         <w:ind w:left="1920"/>
         <w:jc w:val="center"/>
         <w:rPr>
-          <w:rFonts w:ascii="標楷體" w:eastAsia="標楷體" w:hAnsi="標楷體" w:hint="eastAsia"/>
+          <w:rFonts w:ascii="標楷體" w:eastAsia="標楷體" w:hAnsi="標楷體"/>
         </w:rPr>
       </w:pPr>
       <w:r>
@@ -7447,7 +7387,7 @@
       <w:pPr>
         <w:ind w:left="1920"/>
         <w:rPr>
-          <w:rFonts w:ascii="標楷體" w:eastAsia="標楷體" w:hAnsi="標楷體" w:hint="eastAsia"/>
+          <w:rFonts w:ascii="標楷體" w:eastAsia="標楷體" w:hAnsi="標楷體"/>
         </w:rPr>
       </w:pPr>
       <w:r>
@@ -7700,7 +7640,7 @@
           <w:numId w:val="2"/>
         </w:numPr>
         <w:rPr>
-          <w:rFonts w:ascii="標楷體" w:eastAsia="標楷體" w:hAnsi="標楷體" w:hint="eastAsia"/>
+          <w:rFonts w:ascii="標楷體" w:eastAsia="標楷體" w:hAnsi="標楷體"/>
         </w:rPr>
       </w:pPr>
       <w:r>
@@ -7824,7 +7764,7 @@
     <w:p>
       <w:pPr>
         <w:rPr>
-          <w:rFonts w:ascii="標楷體" w:eastAsia="標楷體" w:hAnsi="標楷體" w:hint="eastAsia"/>
+          <w:rFonts w:ascii="標楷體" w:eastAsia="標楷體" w:hAnsi="標楷體"/>
         </w:rPr>
       </w:pPr>
     </w:p>
@@ -7835,7 +7775,7 @@
           <w:numId w:val="2"/>
         </w:numPr>
         <w:rPr>
-          <w:rFonts w:ascii="標楷體" w:eastAsia="標楷體" w:hAnsi="標楷體" w:hint="eastAsia"/>
+          <w:rFonts w:ascii="標楷體" w:eastAsia="標楷體" w:hAnsi="標楷體"/>
         </w:rPr>
       </w:pPr>
       <w:r>
@@ -8004,13 +7944,7 @@
               <w:rPr>
                 <w:rFonts w:ascii="標楷體" w:eastAsia="標楷體" w:hAnsi="標楷體"/>
               </w:rPr>
-              <w:t>= 1</w:t>
-            </w:r>
-            <w:r>
-              <w:rPr>
-                <w:rFonts w:ascii="標楷體" w:eastAsia="標楷體" w:hAnsi="標楷體"/>
-              </w:rPr>
-              <w:t>.5</w:t>
+              <w:t>= 1.5</w:t>
             </w:r>
           </w:p>
         </w:tc>
@@ -8047,13 +7981,7 @@
               <w:rPr>
                 <w:rFonts w:ascii="標楷體" w:eastAsia="標楷體" w:hAnsi="標楷體"/>
               </w:rPr>
-              <w:t xml:space="preserve">= </w:t>
-            </w:r>
-            <w:r>
-              <w:rPr>
-                <w:rFonts w:ascii="標楷體" w:eastAsia="標楷體" w:hAnsi="標楷體"/>
-              </w:rPr>
-              <w:t>0</w:t>
+              <w:t>= 0</w:t>
             </w:r>
           </w:p>
         </w:tc>
@@ -8345,7 +8273,7 @@
     <w:p>
       <w:pPr>
         <w:rPr>
-          <w:rFonts w:ascii="標楷體" w:eastAsia="標楷體" w:hAnsi="標楷體" w:hint="eastAsia"/>
+          <w:rFonts w:ascii="標楷體" w:eastAsia="標楷體" w:hAnsi="標楷體"/>
         </w:rPr>
       </w:pPr>
     </w:p>
@@ -8358,7 +8286,7 @@
         </w:numPr>
         <w:ind w:leftChars="0"/>
         <w:rPr>
-          <w:rFonts w:ascii="標楷體" w:eastAsia="標楷體" w:hAnsi="標楷體" w:hint="eastAsia"/>
+          <w:rFonts w:ascii="標楷體" w:eastAsia="標楷體" w:hAnsi="標楷體"/>
         </w:rPr>
       </w:pPr>
       <w:r>
@@ -8857,7 +8785,7 @@
     <w:p>
       <w:pPr>
         <w:rPr>
-          <w:rFonts w:ascii="標楷體" w:eastAsia="標楷體" w:hAnsi="標楷體" w:hint="eastAsia"/>
+          <w:rFonts w:ascii="標楷體" w:eastAsia="標楷體" w:hAnsi="標楷體"/>
         </w:rPr>
       </w:pPr>
     </w:p>
@@ -8921,23 +8849,23 @@
           <w:noProof/>
         </w:rPr>
       </w:pPr>
-    </w:p>
-    <w:p>
-      <w:pPr>
-        <w:ind w:left="480"/>
-        <w:rPr>
-          <w:rFonts w:ascii="標楷體" w:eastAsia="標楷體" w:hAnsi="標楷體" w:hint="eastAsia"/>
-        </w:rPr>
-      </w:pPr>
       <w:r>
         <w:rPr>
           <w:noProof/>
         </w:rPr>
         <w:drawing>
-          <wp:inline distT="0" distB="0" distL="0" distR="0" wp14:anchorId="7E84B54F" wp14:editId="6640A15C">
-            <wp:extent cx="5994400" cy="8070215"/>
-            <wp:effectExtent l="0" t="0" r="6350" b="6985"/>
-            <wp:docPr id="21" name="圖片 21"/>
+          <wp:anchor distT="0" distB="0" distL="114300" distR="114300" simplePos="0" relativeHeight="251660288" behindDoc="0" locked="0" layoutInCell="1" allowOverlap="1" wp14:anchorId="10B1B73E" wp14:editId="4255D587">
+            <wp:simplePos x="0" y="0"/>
+            <wp:positionH relativeFrom="margin">
+              <wp:posOffset>194310</wp:posOffset>
+            </wp:positionH>
+            <wp:positionV relativeFrom="paragraph">
+              <wp:posOffset>48260</wp:posOffset>
+            </wp:positionV>
+            <wp:extent cx="6347460" cy="8255000"/>
+            <wp:effectExtent l="0" t="0" r="0" b="0"/>
+            <wp:wrapNone/>
+            <wp:docPr id="3" name="圖片 3"/>
             <wp:cNvGraphicFramePr>
               <a:graphicFrameLocks xmlns:a="http://schemas.openxmlformats.org/drawingml/2006/main" noChangeAspect="1"/>
             </wp:cNvGraphicFramePr>
@@ -8950,7 +8878,7 @@
                       <a:picLocks noChangeAspect="1" noChangeArrowheads="1"/>
                     </pic:cNvPicPr>
                   </pic:nvPicPr>
-                  <pic:blipFill rotWithShape="1">
+                  <pic:blipFill>
                     <a:blip r:embed="rId20">
                       <a:extLst>
                         <a:ext uri="{28A0092B-C50C-407E-A947-70E740481C1C}">
@@ -8958,13 +8886,15 @@
                         </a:ext>
                       </a:extLst>
                     </a:blip>
-                    <a:srcRect r="798"/>
-                    <a:stretch/>
+                    <a:srcRect/>
+                    <a:stretch>
+                      <a:fillRect/>
+                    </a:stretch>
                   </pic:blipFill>
                   <pic:spPr bwMode="auto">
                     <a:xfrm>
                       <a:off x="0" y="0"/>
-                      <a:ext cx="6014733" cy="8097589"/>
+                      <a:ext cx="6348057" cy="8255776"/>
                     </a:xfrm>
                     <a:prstGeom prst="rect">
                       <a:avLst/>
@@ -8973,18 +8903,263 @@
                     <a:ln>
                       <a:noFill/>
                     </a:ln>
-                    <a:extLst>
-                      <a:ext uri="{53640926-AAD7-44D8-BBD7-CCE9431645EC}">
-                        <a14:shadowObscured xmlns:a14="http://schemas.microsoft.com/office/drawing/2010/main"/>
-                      </a:ext>
-                    </a:extLst>
                   </pic:spPr>
                 </pic:pic>
               </a:graphicData>
             </a:graphic>
-          </wp:inline>
+            <wp14:sizeRelV relativeFrom="margin">
+              <wp14:pctHeight>0</wp14:pctHeight>
+            </wp14:sizeRelV>
+          </wp:anchor>
         </w:drawing>
       </w:r>
+    </w:p>
+    <w:p>
+      <w:pPr>
+        <w:ind w:left="480"/>
+        <w:rPr>
+          <w:rFonts w:ascii="標楷體" w:eastAsia="標楷體" w:hAnsi="標楷體"/>
+        </w:rPr>
+      </w:pPr>
+    </w:p>
+    <w:p>
+      <w:pPr>
+        <w:rPr>
+          <w:rFonts w:ascii="標楷體" w:eastAsia="標楷體" w:hAnsi="標楷體"/>
+        </w:rPr>
+      </w:pPr>
+    </w:p>
+    <w:p>
+      <w:pPr>
+        <w:rPr>
+          <w:rFonts w:ascii="標楷體" w:eastAsia="標楷體" w:hAnsi="標楷體"/>
+        </w:rPr>
+      </w:pPr>
+    </w:p>
+    <w:p>
+      <w:pPr>
+        <w:rPr>
+          <w:rFonts w:ascii="標楷體" w:eastAsia="標楷體" w:hAnsi="標楷體"/>
+        </w:rPr>
+      </w:pPr>
+    </w:p>
+    <w:p>
+      <w:pPr>
+        <w:jc w:val="center"/>
+        <w:rPr>
+          <w:rFonts w:ascii="標楷體" w:eastAsia="標楷體" w:hAnsi="標楷體"/>
+        </w:rPr>
+      </w:pPr>
+    </w:p>
+    <w:p>
+      <w:pPr>
+        <w:rPr>
+          <w:rFonts w:ascii="標楷體" w:eastAsia="標楷體" w:hAnsi="標楷體"/>
+        </w:rPr>
+      </w:pPr>
+    </w:p>
+    <w:p>
+      <w:pPr>
+        <w:rPr>
+          <w:rFonts w:ascii="標楷體" w:eastAsia="標楷體" w:hAnsi="標楷體"/>
+        </w:rPr>
+      </w:pPr>
+    </w:p>
+    <w:p>
+      <w:pPr>
+        <w:rPr>
+          <w:rFonts w:ascii="標楷體" w:eastAsia="標楷體" w:hAnsi="標楷體"/>
+        </w:rPr>
+      </w:pPr>
+    </w:p>
+    <w:p>
+      <w:pPr>
+        <w:rPr>
+          <w:rFonts w:ascii="標楷體" w:eastAsia="標楷體" w:hAnsi="標楷體"/>
+        </w:rPr>
+      </w:pPr>
+    </w:p>
+    <w:p>
+      <w:pPr>
+        <w:rPr>
+          <w:rFonts w:ascii="標楷體" w:eastAsia="標楷體" w:hAnsi="標楷體"/>
+        </w:rPr>
+      </w:pPr>
+    </w:p>
+    <w:p>
+      <w:pPr>
+        <w:rPr>
+          <w:rFonts w:ascii="標楷體" w:eastAsia="標楷體" w:hAnsi="標楷體"/>
+        </w:rPr>
+      </w:pPr>
+    </w:p>
+    <w:p>
+      <w:pPr>
+        <w:rPr>
+          <w:rFonts w:ascii="標楷體" w:eastAsia="標楷體" w:hAnsi="標楷體"/>
+        </w:rPr>
+      </w:pPr>
+    </w:p>
+    <w:p>
+      <w:pPr>
+        <w:rPr>
+          <w:rFonts w:ascii="標楷體" w:eastAsia="標楷體" w:hAnsi="標楷體"/>
+        </w:rPr>
+      </w:pPr>
+    </w:p>
+    <w:p>
+      <w:pPr>
+        <w:rPr>
+          <w:rFonts w:ascii="標楷體" w:eastAsia="標楷體" w:hAnsi="標楷體"/>
+        </w:rPr>
+      </w:pPr>
+    </w:p>
+    <w:p>
+      <w:pPr>
+        <w:rPr>
+          <w:rFonts w:ascii="標楷體" w:eastAsia="標楷體" w:hAnsi="標楷體"/>
+        </w:rPr>
+      </w:pPr>
+    </w:p>
+    <w:p>
+      <w:pPr>
+        <w:rPr>
+          <w:rFonts w:ascii="標楷體" w:eastAsia="標楷體" w:hAnsi="標楷體"/>
+        </w:rPr>
+      </w:pPr>
+    </w:p>
+    <w:p>
+      <w:pPr>
+        <w:rPr>
+          <w:rFonts w:ascii="標楷體" w:eastAsia="標楷體" w:hAnsi="標楷體"/>
+        </w:rPr>
+      </w:pPr>
+    </w:p>
+    <w:p>
+      <w:pPr>
+        <w:rPr>
+          <w:rFonts w:ascii="標楷體" w:eastAsia="標楷體" w:hAnsi="標楷體"/>
+        </w:rPr>
+      </w:pPr>
+    </w:p>
+    <w:p>
+      <w:pPr>
+        <w:rPr>
+          <w:rFonts w:ascii="標楷體" w:eastAsia="標楷體" w:hAnsi="標楷體"/>
+        </w:rPr>
+      </w:pPr>
+    </w:p>
+    <w:p>
+      <w:pPr>
+        <w:rPr>
+          <w:rFonts w:ascii="標楷體" w:eastAsia="標楷體" w:hAnsi="標楷體"/>
+        </w:rPr>
+      </w:pPr>
+    </w:p>
+    <w:p>
+      <w:pPr>
+        <w:rPr>
+          <w:rFonts w:ascii="標楷體" w:eastAsia="標楷體" w:hAnsi="標楷體"/>
+        </w:rPr>
+      </w:pPr>
+    </w:p>
+    <w:p>
+      <w:pPr>
+        <w:rPr>
+          <w:rFonts w:ascii="標楷體" w:eastAsia="標楷體" w:hAnsi="標楷體"/>
+        </w:rPr>
+      </w:pPr>
+    </w:p>
+    <w:p>
+      <w:pPr>
+        <w:rPr>
+          <w:rFonts w:ascii="標楷體" w:eastAsia="標楷體" w:hAnsi="標楷體"/>
+        </w:rPr>
+      </w:pPr>
+    </w:p>
+    <w:p>
+      <w:pPr>
+        <w:rPr>
+          <w:rFonts w:ascii="標楷體" w:eastAsia="標楷體" w:hAnsi="標楷體"/>
+        </w:rPr>
+      </w:pPr>
+    </w:p>
+    <w:p>
+      <w:pPr>
+        <w:rPr>
+          <w:rFonts w:ascii="標楷體" w:eastAsia="標楷體" w:hAnsi="標楷體"/>
+        </w:rPr>
+      </w:pPr>
+    </w:p>
+    <w:p>
+      <w:pPr>
+        <w:rPr>
+          <w:rFonts w:ascii="標楷體" w:eastAsia="標楷體" w:hAnsi="標楷體"/>
+        </w:rPr>
+      </w:pPr>
+    </w:p>
+    <w:p>
+      <w:pPr>
+        <w:rPr>
+          <w:rFonts w:ascii="標楷體" w:eastAsia="標楷體" w:hAnsi="標楷體"/>
+        </w:rPr>
+      </w:pPr>
+    </w:p>
+    <w:p>
+      <w:pPr>
+        <w:rPr>
+          <w:rFonts w:ascii="標楷體" w:eastAsia="標楷體" w:hAnsi="標楷體"/>
+        </w:rPr>
+      </w:pPr>
+    </w:p>
+    <w:p>
+      <w:pPr>
+        <w:rPr>
+          <w:rFonts w:ascii="標楷體" w:eastAsia="標楷體" w:hAnsi="標楷體"/>
+        </w:rPr>
+      </w:pPr>
+    </w:p>
+    <w:p>
+      <w:pPr>
+        <w:rPr>
+          <w:rFonts w:ascii="標楷體" w:eastAsia="標楷體" w:hAnsi="標楷體"/>
+        </w:rPr>
+      </w:pPr>
+    </w:p>
+    <w:p>
+      <w:pPr>
+        <w:rPr>
+          <w:rFonts w:ascii="標楷體" w:eastAsia="標楷體" w:hAnsi="標楷體"/>
+        </w:rPr>
+      </w:pPr>
+    </w:p>
+    <w:p>
+      <w:pPr>
+        <w:rPr>
+          <w:rFonts w:ascii="標楷體" w:eastAsia="標楷體" w:hAnsi="標楷體"/>
+        </w:rPr>
+      </w:pPr>
+    </w:p>
+    <w:p>
+      <w:pPr>
+        <w:rPr>
+          <w:rFonts w:ascii="標楷體" w:eastAsia="標楷體" w:hAnsi="標楷體"/>
+        </w:rPr>
+      </w:pPr>
+    </w:p>
+    <w:p>
+      <w:pPr>
+        <w:rPr>
+          <w:rFonts w:ascii="標楷體" w:eastAsia="標楷體" w:hAnsi="標楷體"/>
+        </w:rPr>
+      </w:pPr>
+    </w:p>
+    <w:p>
+      <w:pPr>
+        <w:rPr>
+          <w:rFonts w:ascii="標楷體" w:eastAsia="標楷體" w:hAnsi="標楷體"/>
+        </w:rPr>
+      </w:pPr>
     </w:p>
     <w:p>
       <w:pPr>
@@ -9007,6 +9182,7 @@
         <w:rPr>
           <w:rFonts w:ascii="標楷體" w:eastAsia="標楷體" w:hAnsi="標楷體" w:hint="eastAsia"/>
         </w:rPr>
+        <w:lastRenderedPageBreak/>
         <w:t>E</w:t>
       </w:r>
       <w:r>
@@ -9903,7 +10079,7 @@
                 <m:sSupPr>
                   <m:ctrlPr>
                     <w:rPr>
-                      <w:rFonts w:ascii="Cambria Math"/>
+                      <w:rFonts w:ascii="Cambria Math" w:hAnsi="Cambria Math"/>
                       <w:i/>
                     </w:rPr>
                   </m:ctrlPr>
@@ -9933,7 +10109,7 @@
                     <m:sSubPr>
                       <m:ctrlPr>
                         <w:rPr>
-                          <w:rFonts w:ascii="Cambria Math"/>
+                          <w:rFonts w:ascii="Cambria Math" w:hAnsi="Cambria Math"/>
                           <w:i/>
                         </w:rPr>
                       </m:ctrlPr>
@@ -9973,7 +10149,7 @@
                 <m:sSubPr>
                   <m:ctrlPr>
                     <w:rPr>
-                      <w:rFonts w:ascii="Cambria Math"/>
+                      <w:rFonts w:ascii="Cambria Math" w:hAnsi="Cambria Math"/>
                       <w:i/>
                     </w:rPr>
                   </m:ctrlPr>
@@ -9999,7 +10175,7 @@
                 <m:dPr>
                   <m:ctrlPr>
                     <w:rPr>
-                      <w:rFonts w:ascii="Cambria Math"/>
+                      <w:rFonts w:ascii="Cambria Math" w:hAnsi="Cambria Math"/>
                       <w:i/>
                     </w:rPr>
                   </m:ctrlPr>
@@ -10017,13 +10193,7 @@
                 <w:rPr>
                   <w:rFonts w:ascii="Cambria Math"/>
                 </w:rPr>
-                <m:t>+</m:t>
-              </m:r>
-              <m:r>
-                <w:rPr>
-                  <w:rFonts w:ascii="Cambria Math"/>
-                </w:rPr>
-                <m:t>j</m:t>
+                <m:t>+j</m:t>
               </m:r>
               <m:r>
                 <w:rPr>
@@ -10047,7 +10217,7 @@
                 <m:sSupPr>
                   <m:ctrlPr>
                     <w:rPr>
-                      <w:rFonts w:ascii="Cambria Math"/>
+                      <w:rFonts w:ascii="Cambria Math" w:hAnsi="Cambria Math"/>
                       <w:i/>
                     </w:rPr>
                   </m:ctrlPr>
@@ -10085,7 +10255,7 @@
                 <m:sSubPr>
                   <m:ctrlPr>
                     <w:rPr>
-                      <w:rFonts w:ascii="Cambria Math"/>
+                      <w:rFonts w:ascii="Cambria Math" w:hAnsi="Cambria Math"/>
                       <w:i/>
                     </w:rPr>
                   </m:ctrlPr>
@@ -10401,7 +10571,7 @@
                 <m:sSupPr>
                   <m:ctrlPr>
                     <w:rPr>
-                      <w:rFonts w:ascii="Cambria Math"/>
+                      <w:rFonts w:ascii="Cambria Math" w:hAnsi="Cambria Math"/>
                       <w:i/>
                     </w:rPr>
                   </m:ctrlPr>
@@ -10431,7 +10601,7 @@
                     <m:sSubPr>
                       <m:ctrlPr>
                         <w:rPr>
-                          <w:rFonts w:ascii="Cambria Math"/>
+                          <w:rFonts w:ascii="Cambria Math" w:hAnsi="Cambria Math"/>
                           <w:i/>
                         </w:rPr>
                       </m:ctrlPr>
@@ -10484,21 +10654,13 @@
               <w:t xml:space="preserve"> The reason is that both block</w:t>
             </w:r>
             <w:r>
-              <w:t>s in IF reciever w</w:t>
-            </w:r>
-            <w:r>
-              <w:t>ill contribute the rotation term</w:t>
+              <w:t>s in IF reciever will contribute the rotation term</w:t>
             </w:r>
             <w:r>
               <w:t>.</w:t>
             </w:r>
           </w:p>
           <w:p>
-            <w:pPr>
-              <w:rPr>
-                <w:rFonts w:hint="eastAsia"/>
-              </w:rPr>
-            </w:pPr>
             <w:r>
               <w:rPr>
                 <w:noProof/>
@@ -11628,6 +11790,7 @@
   <w:style w:type="character" w:default="1" w:styleId="a0">
     <w:name w:val="Default Paragraph Font"/>
     <w:uiPriority w:val="1"/>
+    <w:semiHidden/>
     <w:unhideWhenUsed/>
   </w:style>
   <w:style w:type="table" w:default="1" w:styleId="a1">

</xml_diff>